<commit_message>
fixed response in group api
</commit_message>
<xml_diff>
--- a/league - API Document v1.docx
+++ b/league - API Document v1.docx
@@ -6399,7 +6399,7 @@
                 <w:spacing w:val="0"/>
                 <w:sz w:val="18"/>
               </w:rPr>
-              <w:t>q=name</w:t>
+              <w:t>q=players</w:t>
             </w:r>
           </w:p>
         </w:tc>
@@ -11959,57 +11959,47 @@
                 <w:color w:val="00000A"/>
               </w:rPr>
               <w:tab/>
-              <w:t>“groups”: [{</w:t>
-            </w:r>
-          </w:p>
-          <w:p>
-            <w:pPr>
-              <w:pStyle w:val="PreformattedText"/>
-              <w:rPr/>
-            </w:pPr>
+            </w:r>
+            <w:bookmarkStart w:id="26" w:name="__DdeLink__1302_1063262211"/>
             <w:r>
               <w:rPr>
                 <w:rStyle w:val="SourceText"/>
                 <w:rFonts w:cs="Arial"/>
                 <w:color w:val="00000A"/>
               </w:rPr>
-              <w:tab/>
-              <w:tab/>
-              <w:tab/>
-              <w:t>"group_name": "Wimbledon",</w:t>
-            </w:r>
-          </w:p>
-          <w:p>
-            <w:pPr>
-              <w:pStyle w:val="PreformattedText"/>
-              <w:rPr/>
-            </w:pPr>
+              <w:t>"players": ["shashank@damcogroup.com", "</w:t>
+            </w:r>
+            <w:hyperlink r:id="rId15">
+              <w:r>
+                <w:rPr>
+                  <w:rStyle w:val="SourceText"/>
+                  <w:rFonts w:cs="Arial"/>
+                  <w:color w:val="00000A"/>
+                </w:rPr>
+                <w:t>sam@damcogroup.com</w:t>
+              </w:r>
+            </w:hyperlink>
+            <w:bookmarkEnd w:id="26"/>
             <w:r>
               <w:rPr>
                 <w:rStyle w:val="SourceText"/>
                 <w:rFonts w:cs="Arial"/>
                 <w:color w:val="00000A"/>
               </w:rPr>
-              <w:tab/>
-              <w:tab/>
-              <w:tab/>
-              <w:t>"players": ["shashank@damcogroup.com", "sam@damcogroup.com"]</w:t>
+              <w:t>", “alok@damcogroup.com”]</w:t>
             </w:r>
           </w:p>
           <w:p>
             <w:pPr>
               <w:pStyle w:val="PreformattedText"/>
-              <w:rPr/>
-            </w:pPr>
-            <w:r>
               <w:rPr>
                 <w:rStyle w:val="SourceText"/>
                 <w:rFonts w:cs="Arial"/>
                 <w:color w:val="00000A"/>
               </w:rPr>
-              <w:tab/>
-              <w:tab/>
-              <w:t>},</w:t>
+            </w:pPr>
+            <w:r>
+              <w:rPr/>
             </w:r>
           </w:p>
           <w:p>
@@ -12023,9 +12013,7 @@
                 <w:rFonts w:cs="Arial"/>
                 <w:color w:val="00000A"/>
               </w:rPr>
-              <w:tab/>
-              <w:tab/>
-              <w:t>{</w:t>
+              <w:t>}, {</w:t>
             </w:r>
           </w:p>
           <w:p>
@@ -12040,9 +12028,7 @@
                 <w:color w:val="00000A"/>
               </w:rPr>
               <w:tab/>
-              <w:tab/>
-              <w:tab/>
-              <w:t>"group_name": "Us Open",</w:t>
+              <w:t>"league_location": "user",</w:t>
             </w:r>
           </w:p>
           <w:p>
@@ -12057,9 +12043,7 @@
                 <w:color w:val="00000A"/>
               </w:rPr>
               <w:tab/>
-              <w:tab/>
-              <w:tab/>
-              <w:t>"players": ["shashanks1@damcogroup.com", "sam@damcogroup.com"]</w:t>
+              <w:t>"categories": "['Mens &amp; Womens', 'Mens Singles', 'Wormen Singles', 'Men Doubles', 'Women Doubles']",</w:t>
             </w:r>
           </w:p>
           <w:p>
@@ -12074,8 +12058,7 @@
                 <w:color w:val="00000A"/>
               </w:rPr>
               <w:tab/>
-              <w:tab/>
-              <w:t>}</w:t>
+              <w:t>"scoring_point": "30,98",</w:t>
             </w:r>
           </w:p>
           <w:p>
@@ -12090,20 +12073,22 @@
                 <w:color w:val="00000A"/>
               </w:rPr>
               <w:tab/>
-              <w:t>]</w:t>
+              <w:t>"description": "bot",</w:t>
             </w:r>
           </w:p>
           <w:p>
             <w:pPr>
               <w:pStyle w:val="PreformattedText"/>
+              <w:rPr/>
+            </w:pPr>
+            <w:r>
               <w:rPr>
                 <w:rStyle w:val="SourceText"/>
                 <w:rFonts w:cs="Arial"/>
                 <w:color w:val="00000A"/>
               </w:rPr>
-            </w:pPr>
-            <w:r>
-              <w:rPr/>
+              <w:tab/>
+              <w:t>"id": "28c96536-1c0f-4a23-96cd-6de47eaad898",</w:t>
             </w:r>
           </w:p>
           <w:p>
@@ -12117,7 +12102,8 @@
                 <w:rFonts w:cs="Arial"/>
                 <w:color w:val="00000A"/>
               </w:rPr>
-              <w:t>}, {</w:t>
+              <w:tab/>
+              <w:t>"league_name": "US Open",</w:t>
             </w:r>
           </w:p>
           <w:p>
@@ -12132,7 +12118,7 @@
                 <w:color w:val="00000A"/>
               </w:rPr>
               <w:tab/>
-              <w:t>"league_location": "user",</w:t>
+              <w:t>"round_robin_period_from": "01/03/2018",</w:t>
             </w:r>
           </w:p>
           <w:p>
@@ -12147,7 +12133,7 @@
                 <w:color w:val="00000A"/>
               </w:rPr>
               <w:tab/>
-              <w:t>"categories": "['Mens &amp; Womens', 'Mens Singles', 'Wormen Singles', 'Men Doubles', 'Women Doubles']",</w:t>
+              <w:t>"round_robin_period _to": "07/03/2018",</w:t>
             </w:r>
           </w:p>
           <w:p>
@@ -12162,7 +12148,7 @@
                 <w:color w:val="00000A"/>
               </w:rPr>
               <w:tab/>
-              <w:t>"scoring_point": "30,98",</w:t>
+              <w:t>"playoff_period_from": "01/03/2018",</w:t>
             </w:r>
           </w:p>
           <w:p>
@@ -12177,7 +12163,7 @@
                 <w:color w:val="00000A"/>
               </w:rPr>
               <w:tab/>
-              <w:t>"description": "bot",</w:t>
+              <w:t>"playoff_period_to": "07/03/2018",</w:t>
             </w:r>
           </w:p>
           <w:p>
@@ -12192,228 +12178,25 @@
                 <w:color w:val="00000A"/>
               </w:rPr>
               <w:tab/>
-              <w:t>"id": "28c96536-1c0f-4a23-96cd-6de47eaad898",</w:t>
-            </w:r>
-          </w:p>
-          <w:p>
-            <w:pPr>
-              <w:pStyle w:val="PreformattedText"/>
-              <w:rPr/>
-            </w:pPr>
+              <w:t>"players": ["shashank@damcogroup.com", "</w:t>
+            </w:r>
+            <w:hyperlink r:id="rId16">
+              <w:r>
+                <w:rPr>
+                  <w:rStyle w:val="SourceText"/>
+                  <w:rFonts w:cs="Arial"/>
+                  <w:color w:val="00000A"/>
+                </w:rPr>
+                <w:t>sam@damcogroup.com</w:t>
+              </w:r>
+            </w:hyperlink>
             <w:r>
               <w:rPr>
                 <w:rStyle w:val="SourceText"/>
                 <w:rFonts w:cs="Arial"/>
                 <w:color w:val="00000A"/>
               </w:rPr>
-              <w:tab/>
-              <w:t>"league_name": "US Open",</w:t>
-            </w:r>
-          </w:p>
-          <w:p>
-            <w:pPr>
-              <w:pStyle w:val="PreformattedText"/>
-              <w:rPr/>
-            </w:pPr>
-            <w:r>
-              <w:rPr>
-                <w:rStyle w:val="SourceText"/>
-                <w:rFonts w:cs="Arial"/>
-                <w:color w:val="00000A"/>
-              </w:rPr>
-              <w:tab/>
-              <w:t>"round_robin_period_from": "01/03/2018",</w:t>
-            </w:r>
-          </w:p>
-          <w:p>
-            <w:pPr>
-              <w:pStyle w:val="PreformattedText"/>
-              <w:rPr/>
-            </w:pPr>
-            <w:r>
-              <w:rPr>
-                <w:rStyle w:val="SourceText"/>
-                <w:rFonts w:cs="Arial"/>
-                <w:color w:val="00000A"/>
-              </w:rPr>
-              <w:tab/>
-              <w:t>"round_robin_period _to": "07/03/2018",</w:t>
-            </w:r>
-          </w:p>
-          <w:p>
-            <w:pPr>
-              <w:pStyle w:val="PreformattedText"/>
-              <w:rPr/>
-            </w:pPr>
-            <w:r>
-              <w:rPr>
-                <w:rStyle w:val="SourceText"/>
-                <w:rFonts w:cs="Arial"/>
-                <w:color w:val="00000A"/>
-              </w:rPr>
-              <w:tab/>
-              <w:t>"playoff_period_from": "01/03/2018",</w:t>
-            </w:r>
-          </w:p>
-          <w:p>
-            <w:pPr>
-              <w:pStyle w:val="PreformattedText"/>
-              <w:rPr/>
-            </w:pPr>
-            <w:r>
-              <w:rPr>
-                <w:rStyle w:val="SourceText"/>
-                <w:rFonts w:cs="Arial"/>
-                <w:color w:val="00000A"/>
-              </w:rPr>
-              <w:tab/>
-              <w:t>"playoff_period_to": "07/03/2018",</w:t>
-            </w:r>
-          </w:p>
-          <w:p>
-            <w:pPr>
-              <w:pStyle w:val="PreformattedText"/>
-              <w:rPr/>
-            </w:pPr>
-            <w:r>
-              <w:rPr>
-                <w:rStyle w:val="SourceText"/>
-                <w:rFonts w:cs="Arial"/>
-                <w:color w:val="00000A"/>
-              </w:rPr>
-              <w:tab/>
-              <w:t>“groups”: [{</w:t>
-            </w:r>
-          </w:p>
-          <w:p>
-            <w:pPr>
-              <w:pStyle w:val="PreformattedText"/>
-              <w:rPr/>
-            </w:pPr>
-            <w:r>
-              <w:rPr>
-                <w:rStyle w:val="SourceText"/>
-                <w:rFonts w:cs="Arial"/>
-                <w:color w:val="00000A"/>
-              </w:rPr>
-              <w:tab/>
-              <w:tab/>
-              <w:tab/>
-              <w:t>"group_name": "Wimbledon",</w:t>
-            </w:r>
-          </w:p>
-          <w:p>
-            <w:pPr>
-              <w:pStyle w:val="PreformattedText"/>
-              <w:rPr/>
-            </w:pPr>
-            <w:r>
-              <w:rPr>
-                <w:rStyle w:val="SourceText"/>
-                <w:rFonts w:cs="Arial"/>
-                <w:color w:val="00000A"/>
-              </w:rPr>
-              <w:tab/>
-              <w:tab/>
-              <w:tab/>
-              <w:t>"players": ["shashank@damcogroup.com", "sam@damcogroup.com"]</w:t>
-            </w:r>
-          </w:p>
-          <w:p>
-            <w:pPr>
-              <w:pStyle w:val="PreformattedText"/>
-              <w:rPr/>
-            </w:pPr>
-            <w:r>
-              <w:rPr>
-                <w:rStyle w:val="SourceText"/>
-                <w:rFonts w:cs="Arial"/>
-                <w:color w:val="00000A"/>
-              </w:rPr>
-              <w:tab/>
-              <w:tab/>
-              <w:t>},</w:t>
-            </w:r>
-          </w:p>
-          <w:p>
-            <w:pPr>
-              <w:pStyle w:val="PreformattedText"/>
-              <w:rPr/>
-            </w:pPr>
-            <w:r>
-              <w:rPr>
-                <w:rStyle w:val="SourceText"/>
-                <w:rFonts w:cs="Arial"/>
-                <w:color w:val="00000A"/>
-              </w:rPr>
-              <w:tab/>
-              <w:tab/>
-              <w:t>{</w:t>
-            </w:r>
-          </w:p>
-          <w:p>
-            <w:pPr>
-              <w:pStyle w:val="PreformattedText"/>
-              <w:rPr/>
-            </w:pPr>
-            <w:r>
-              <w:rPr>
-                <w:rStyle w:val="SourceText"/>
-                <w:rFonts w:cs="Arial"/>
-                <w:color w:val="00000A"/>
-              </w:rPr>
-              <w:tab/>
-              <w:tab/>
-              <w:tab/>
-              <w:t>"group_name": "Us Open",</w:t>
-            </w:r>
-          </w:p>
-          <w:p>
-            <w:pPr>
-              <w:pStyle w:val="PreformattedText"/>
-              <w:rPr/>
-            </w:pPr>
-            <w:r>
-              <w:rPr>
-                <w:rStyle w:val="SourceText"/>
-                <w:rFonts w:cs="Arial"/>
-                <w:color w:val="00000A"/>
-              </w:rPr>
-              <w:tab/>
-              <w:tab/>
-              <w:tab/>
-              <w:t>"players": ["shashanks1@damcogroup.com", "sam@damcogroup.com"]</w:t>
-            </w:r>
-          </w:p>
-          <w:p>
-            <w:pPr>
-              <w:pStyle w:val="PreformattedText"/>
-              <w:rPr/>
-            </w:pPr>
-            <w:r>
-              <w:rPr>
-                <w:rStyle w:val="SourceText"/>
-                <w:rFonts w:cs="Arial"/>
-                <w:color w:val="00000A"/>
-              </w:rPr>
-              <w:tab/>
-              <w:tab/>
-              <w:t>}</w:t>
-            </w:r>
-          </w:p>
-          <w:p>
-            <w:pPr>
-              <w:pStyle w:val="PreformattedText"/>
-              <w:rPr/>
-            </w:pPr>
-            <w:r>
-              <w:rPr>
-                <w:rStyle w:val="SourceText"/>
-                <w:rFonts w:cs="Arial"/>
-                <w:color w:val="00000A"/>
-              </w:rPr>
-              <w:tab/>
-              <w:t>]</w:t>
+              <w:t>", “alok@damcogroup.com”]</w:t>
             </w:r>
           </w:p>
           <w:p>
@@ -12613,7 +12396,7 @@
               <w:pStyle w:val="StyleBodyTextLeft0"/>
               <w:rPr/>
             </w:pPr>
-            <w:hyperlink r:id="rId15">
+            <w:hyperlink r:id="rId17">
               <w:r>
                 <w:rPr>
                   <w:rStyle w:val="InternetLink"/>
@@ -13092,7 +12875,7 @@
               <w:pStyle w:val="StyleBodyTextLeft0"/>
               <w:rPr/>
             </w:pPr>
-            <w:hyperlink r:id="rId16">
+            <w:hyperlink r:id="rId18">
               <w:r>
                 <w:rPr>
                   <w:rStyle w:val="InternetLink"/>
@@ -13662,7 +13445,7 @@
               <w:pStyle w:val="StyleBodyTextLeft0"/>
               <w:rPr/>
             </w:pPr>
-            <w:hyperlink r:id="rId17">
+            <w:hyperlink r:id="rId19">
               <w:r>
                 <w:rPr>
                   <w:rStyle w:val="InternetLink"/>
@@ -13689,7 +13472,7 @@
                 <w:spacing w:val="0"/>
                 <w:sz w:val="18"/>
               </w:rPr>
-              <w:t>/league/{</w:t>
+              <w:t>/league/</w:t>
             </w:r>
             <w:r>
               <w:rPr>
@@ -13702,7 +13485,7 @@
                 <w:spacing w:val="0"/>
                 <w:sz w:val="18"/>
               </w:rPr>
-              <w:t>group</w:t>
+              <w:t>group/</w:t>
             </w:r>
             <w:r>
               <w:rPr>
@@ -13715,6 +13498,32 @@
                 <w:spacing w:val="0"/>
                 <w:sz w:val="18"/>
               </w:rPr>
+              <w:t>{</w:t>
+            </w:r>
+            <w:r>
+              <w:rPr>
+                <w:rFonts w:cs="Arial" w:ascii="Calibri" w:hAnsi="Calibri"/>
+                <w:b w:val="false"/>
+                <w:i w:val="false"/>
+                <w:caps w:val="false"/>
+                <w:smallCaps w:val="false"/>
+                <w:color w:val="00000A"/>
+                <w:spacing w:val="0"/>
+                <w:sz w:val="18"/>
+              </w:rPr>
+              <w:t>group</w:t>
+            </w:r>
+            <w:r>
+              <w:rPr>
+                <w:rFonts w:cs="Arial" w:ascii="Calibri" w:hAnsi="Calibri"/>
+                <w:b w:val="false"/>
+                <w:i w:val="false"/>
+                <w:caps w:val="false"/>
+                <w:smallCaps w:val="false"/>
+                <w:color w:val="00000A"/>
+                <w:spacing w:val="0"/>
+                <w:sz w:val="18"/>
+              </w:rPr>
               <w:t>_id}</w:t>
             </w:r>
           </w:p>
@@ -13884,7 +13693,7 @@
               </w:rPr>
               <w:t>"</w:t>
             </w:r>
-            <w:bookmarkStart w:id="26" w:name="__DdeLink__1290_11658074441"/>
+            <w:bookmarkStart w:id="27" w:name="__DdeLink__1290_11658074441"/>
             <w:r>
               <w:rPr>
                 <w:rFonts w:cs="Arial" w:ascii="Calibri" w:hAnsi="Calibri"/>
@@ -13892,7 +13701,7 @@
               </w:rPr>
               <w:t>league_</w:t>
             </w:r>
-            <w:bookmarkEnd w:id="26"/>
+            <w:bookmarkEnd w:id="27"/>
             <w:r>
               <w:rPr>
                 <w:rFonts w:cs="Arial" w:ascii="Calibri" w:hAnsi="Calibri"/>
@@ -14178,7 +13987,7 @@
               <w:pStyle w:val="StyleBodyTextLeft0"/>
               <w:rPr/>
             </w:pPr>
-            <w:hyperlink r:id="rId18">
+            <w:hyperlink r:id="rId20">
               <w:r>
                 <w:rPr>
                   <w:rStyle w:val="InternetLink"/>
@@ -14205,7 +14014,20 @@
                 <w:spacing w:val="0"/>
                 <w:sz w:val="18"/>
               </w:rPr>
-              <w:t>/league</w:t>
+              <w:t>/league/</w:t>
+            </w:r>
+            <w:r>
+              <w:rPr>
+                <w:rFonts w:cs="Arial" w:ascii="Calibri" w:hAnsi="Calibri"/>
+                <w:b w:val="false"/>
+                <w:i w:val="false"/>
+                <w:caps w:val="false"/>
+                <w:smallCaps w:val="false"/>
+                <w:color w:val="00000A"/>
+                <w:spacing w:val="0"/>
+                <w:sz w:val="18"/>
+              </w:rPr>
+              <w:t>group</w:t>
             </w:r>
           </w:p>
         </w:tc>
@@ -14254,7 +14076,14 @@
                 <w:rFonts w:cs="Arial" w:ascii="Calibri" w:hAnsi="Calibri"/>
                 <w:color w:val="00000A"/>
               </w:rPr>
-              <w:t>List leagues</w:t>
+              <w:t xml:space="preserve">List </w:t>
+            </w:r>
+            <w:r>
+              <w:rPr>
+                <w:rFonts w:cs="Arial" w:ascii="Calibri" w:hAnsi="Calibri"/>
+                <w:color w:val="00000A"/>
+              </w:rPr>
+              <w:t>groups</w:t>
             </w:r>
           </w:p>
         </w:tc>
@@ -14767,7 +14596,7 @@
               <w:pStyle w:val="StyleBodyTextLeft0"/>
               <w:rPr/>
             </w:pPr>
-            <w:hyperlink r:id="rId19">
+            <w:hyperlink r:id="rId21">
               <w:r>
                 <w:rPr>
                   <w:rStyle w:val="InternetLink"/>
@@ -14794,7 +14623,33 @@
                 <w:spacing w:val="0"/>
                 <w:sz w:val="18"/>
               </w:rPr>
-              <w:t>/league/{id}</w:t>
+              <w:t>/league/</w:t>
+            </w:r>
+            <w:r>
+              <w:rPr>
+                <w:rFonts w:cs="Arial" w:ascii="Calibri" w:hAnsi="Calibri"/>
+                <w:b w:val="false"/>
+                <w:i w:val="false"/>
+                <w:caps w:val="false"/>
+                <w:smallCaps w:val="false"/>
+                <w:color w:val="00000A"/>
+                <w:spacing w:val="0"/>
+                <w:sz w:val="18"/>
+              </w:rPr>
+              <w:t>group/</w:t>
+            </w:r>
+            <w:r>
+              <w:rPr>
+                <w:rFonts w:cs="Arial" w:ascii="Calibri" w:hAnsi="Calibri"/>
+                <w:b w:val="false"/>
+                <w:i w:val="false"/>
+                <w:caps w:val="false"/>
+                <w:smallCaps w:val="false"/>
+                <w:color w:val="00000A"/>
+                <w:spacing w:val="0"/>
+                <w:sz w:val="18"/>
+              </w:rPr>
+              <w:t>{id}</w:t>
             </w:r>
           </w:p>
         </w:tc>
@@ -15135,7 +14990,7 @@
       </w:r>
     </w:p>
     <w:sectPr>
-      <w:footerReference w:type="default" r:id="rId20"/>
+      <w:footerReference w:type="default" r:id="rId22"/>
       <w:type w:val="nextPage"/>
       <w:pgSz w:w="12240" w:h="15840"/>
       <w:pgMar w:left="1800" w:right="1800" w:header="0" w:top="1440" w:footer="1008" w:bottom="1440" w:gutter="0"/>
@@ -15203,7 +15058,7 @@
       <w:fldChar w:fldCharType="separate"/>
     </w:r>
     <w:r>
-      <w:t>17</w:t>
+      <w:t>16</w:t>
     </w:r>
     <w:r>
       <w:fldChar w:fldCharType="end"/>

</xml_diff>